<commit_message>
Flowchart of CE feature construction
</commit_message>
<xml_diff>
--- a/CE-features-generation/The brief description and flowchart of CE feature construction.docx
+++ b/CE-features-generation/The brief description and flowchart of CE feature construction.docx
@@ -7,37 +7,17 @@
         <w:ind w:firstLine="426"/>
         <w:rPr>
           <w:rFonts w:ascii="Times New Roman" w:hAnsi="Times New Roman" w:cs="Times New Roman"/>
-          <w:b/>
-          <w:sz w:val="24"/>
-          <w:szCs w:val="24"/>
-        </w:rPr>
-      </w:pPr>
-      <w:r>
-        <w:rPr>
-          <w:rFonts w:ascii="Times New Roman" w:hAnsi="Times New Roman" w:cs="Times New Roman"/>
-          <w:b/>
-          <w:sz w:val="24"/>
-          <w:szCs w:val="24"/>
-        </w:rPr>
-        <w:t xml:space="preserve">The brief description and flowchart of CE feature construction </w:t>
-      </w:r>
-      <w:r>
-        <w:rPr>
-          <w:rFonts w:ascii="Times New Roman" w:hAnsi="Times New Roman" w:cs="Times New Roman"/>
-          <w:b/>
-          <w:sz w:val="24"/>
-          <w:szCs w:val="24"/>
-        </w:rPr>
-        <w:t>are</w:t>
-      </w:r>
-      <w:r>
-        <w:rPr>
-          <w:rFonts w:ascii="Times New Roman" w:hAnsi="Times New Roman" w:cs="Times New Roman"/>
-          <w:b/>
-          <w:sz w:val="24"/>
-          <w:szCs w:val="24"/>
-        </w:rPr>
-        <w:t xml:space="preserve"> described as follows.</w:t>
+          <w:sz w:val="24"/>
+          <w:szCs w:val="24"/>
+        </w:rPr>
+      </w:pPr>
+      <w:r>
+        <w:rPr>
+          <w:rFonts w:ascii="Times New Roman" w:hAnsi="Times New Roman" w:cs="Times New Roman"/>
+          <w:sz w:val="24"/>
+          <w:szCs w:val="24"/>
+        </w:rPr>
+        <w:t>The brief description and flowchart of CE feature construction are described as follows.</w:t>
       </w:r>
     </w:p>
     <w:p>
@@ -49,15 +29,13 @@
         </w:numPr>
         <w:rPr>
           <w:rFonts w:ascii="Times New Roman" w:hAnsi="Times New Roman" w:cs="Times New Roman"/>
-          <w:b/>
-          <w:sz w:val="24"/>
-          <w:szCs w:val="24"/>
-        </w:rPr>
-      </w:pPr>
-      <w:r>
-        <w:rPr>
-          <w:rFonts w:ascii="Times New Roman" w:hAnsi="Times New Roman" w:cs="Times New Roman"/>
-          <w:b/>
+          <w:sz w:val="24"/>
+          <w:szCs w:val="24"/>
+        </w:rPr>
+      </w:pPr>
+      <w:r>
+        <w:rPr>
+          <w:rFonts w:ascii="Times New Roman" w:hAnsi="Times New Roman" w:cs="Times New Roman"/>
           <w:sz w:val="24"/>
           <w:szCs w:val="24"/>
         </w:rPr>
@@ -67,22 +45,38 @@
     <w:p>
       <w:pPr>
         <w:pStyle w:val="a7"/>
-        <w:ind w:left="786"/>
-        <w:rPr>
-          <w:rFonts w:ascii="Times New Roman" w:hAnsi="Times New Roman" w:cs="Times New Roman"/>
-          <w:b/>
-          <w:sz w:val="24"/>
-          <w:szCs w:val="24"/>
-        </w:rPr>
-      </w:pPr>
-      <w:r>
-        <w:rPr>
-          <w:rFonts w:ascii="Times New Roman" w:hAnsi="Times New Roman" w:cs="Times New Roman"/>
-          <w:b/>
-          <w:sz w:val="24"/>
-          <w:szCs w:val="24"/>
-        </w:rPr>
-        <w:t>During the CE feature construction, the atoms in the crystal structure are divided into two atomic sets: the central atoms and the surrounding environmental atoms. A and B cation inequivalent sites in the spinel/perovskite structure were chosen as the central atoms, and the environmental atoms include the atoms from the first nearest neighbors to the nth nearest neighbors from the central atom. In this study, only the first nearest neighbor was considered, which was already proven to be very robust to predict the target property in these systems.</w:t>
+        <w:ind w:left="0" w:firstLine="426"/>
+        <w:rPr>
+          <w:rFonts w:ascii="Times New Roman" w:hAnsi="Times New Roman" w:cs="Times New Roman"/>
+          <w:sz w:val="24"/>
+          <w:szCs w:val="24"/>
+        </w:rPr>
+      </w:pPr>
+      <w:r>
+        <w:rPr>
+          <w:rFonts w:ascii="Times New Roman" w:hAnsi="Times New Roman" w:cs="Times New Roman"/>
+          <w:sz w:val="24"/>
+          <w:szCs w:val="24"/>
+        </w:rPr>
+        <w:t xml:space="preserve">During the CE feature construction, the atoms in the crystal structure are divided into two atomic sets: the central atoms and the surrounding environment atoms. A and B cation inequivalent sites in the spinel/perovskite structure were chosen as the center atoms, and the environment atoms include the </w:t>
+      </w:r>
+      <w:r>
+        <w:rPr>
+          <w:rFonts w:ascii="Times New Roman" w:hAnsi="Times New Roman" w:cs="Times New Roman"/>
+          <w:i/>
+          <w:iCs/>
+          <w:sz w:val="24"/>
+          <w:szCs w:val="24"/>
+        </w:rPr>
+        <w:t>n</w:t>
+      </w:r>
+      <w:r>
+        <w:rPr>
+          <w:rFonts w:ascii="Times New Roman" w:hAnsi="Times New Roman" w:cs="Times New Roman"/>
+          <w:sz w:val="24"/>
+          <w:szCs w:val="24"/>
+        </w:rPr>
+        <w:t>th nearest neighbors from the center atom. In this study, only the first nearest neighbor atoms were considered, which was already proven to be accurate enough to predict the target property in these systems previously.</w:t>
       </w:r>
     </w:p>
     <w:p>
@@ -94,15 +88,13 @@
         </w:numPr>
         <w:rPr>
           <w:rFonts w:ascii="Times New Roman" w:hAnsi="Times New Roman" w:cs="Times New Roman"/>
-          <w:b/>
-          <w:sz w:val="24"/>
-          <w:szCs w:val="24"/>
-        </w:rPr>
-      </w:pPr>
-      <w:r>
-        <w:rPr>
-          <w:rFonts w:ascii="Times New Roman" w:hAnsi="Times New Roman" w:cs="Times New Roman"/>
-          <w:b/>
+          <w:sz w:val="24"/>
+          <w:szCs w:val="24"/>
+        </w:rPr>
+      </w:pPr>
+      <w:r>
+        <w:rPr>
+          <w:rFonts w:ascii="Times New Roman" w:hAnsi="Times New Roman" w:cs="Times New Roman"/>
           <w:sz w:val="24"/>
           <w:szCs w:val="24"/>
         </w:rPr>
@@ -112,18 +104,16 @@
     <w:p>
       <w:pPr>
         <w:pStyle w:val="a7"/>
-        <w:ind w:left="786"/>
-        <w:rPr>
-          <w:rFonts w:ascii="Times New Roman" w:hAnsi="Times New Roman" w:cs="Times New Roman"/>
-          <w:b/>
-          <w:sz w:val="24"/>
-          <w:szCs w:val="24"/>
-        </w:rPr>
-      </w:pPr>
-      <w:r>
-        <w:rPr>
-          <w:rFonts w:ascii="Times New Roman" w:hAnsi="Times New Roman" w:cs="Times New Roman"/>
-          <w:b/>
+        <w:ind w:left="0" w:firstLine="426"/>
+        <w:rPr>
+          <w:rFonts w:ascii="Times New Roman" w:hAnsi="Times New Roman" w:cs="Times New Roman"/>
+          <w:sz w:val="24"/>
+          <w:szCs w:val="24"/>
+        </w:rPr>
+      </w:pPr>
+      <w:r>
+        <w:rPr>
+          <w:rFonts w:ascii="Times New Roman" w:hAnsi="Times New Roman" w:cs="Times New Roman"/>
           <w:sz w:val="24"/>
           <w:szCs w:val="24"/>
         </w:rPr>
@@ -139,15 +129,13 @@
         </w:numPr>
         <w:rPr>
           <w:rFonts w:ascii="Times New Roman" w:hAnsi="Times New Roman" w:cs="Times New Roman"/>
-          <w:b/>
-          <w:sz w:val="24"/>
-          <w:szCs w:val="24"/>
-        </w:rPr>
-      </w:pPr>
-      <w:r>
-        <w:rPr>
-          <w:rFonts w:ascii="Times New Roman" w:hAnsi="Times New Roman" w:cs="Times New Roman"/>
-          <w:b/>
+          <w:sz w:val="24"/>
+          <w:szCs w:val="24"/>
+        </w:rPr>
+      </w:pPr>
+      <w:r>
+        <w:rPr>
+          <w:rFonts w:ascii="Times New Roman" w:hAnsi="Times New Roman" w:cs="Times New Roman"/>
           <w:sz w:val="24"/>
           <w:szCs w:val="24"/>
         </w:rPr>
@@ -157,81 +145,24 @@
     <w:p>
       <w:pPr>
         <w:pStyle w:val="a7"/>
-        <w:ind w:left="786"/>
-        <w:rPr>
-          <w:rFonts w:ascii="Times New Roman" w:hAnsi="Times New Roman" w:cs="Times New Roman"/>
-          <w:b/>
-          <w:sz w:val="24"/>
-          <w:szCs w:val="24"/>
-        </w:rPr>
-      </w:pPr>
-      <w:r>
-        <w:rPr>
-          <w:rFonts w:ascii="Times New Roman" w:hAnsi="Times New Roman" w:cs="Times New Roman"/>
-          <w:b/>
-          <w:sz w:val="24"/>
-          <w:szCs w:val="24"/>
-        </w:rPr>
-        <w:t xml:space="preserve">The features of the CE atomic set are composed of the features of the central atom and its environmental atoms. </w:t>
-      </w:r>
-      <w:r>
-        <w:rPr>
-          <w:rFonts w:ascii="Times New Roman" w:hAnsi="Times New Roman" w:cs="Times New Roman"/>
-          <w:b/>
-          <w:sz w:val="24"/>
-          <w:szCs w:val="24"/>
-        </w:rPr>
-        <w:t>In this work t</w:t>
-      </w:r>
-      <w:r>
-        <w:rPr>
-          <w:rFonts w:ascii="Times New Roman" w:hAnsi="Times New Roman" w:cs="Times New Roman"/>
-          <w:b/>
-          <w:sz w:val="24"/>
-          <w:szCs w:val="24"/>
-        </w:rPr>
-        <w:t xml:space="preserve">he weight of the central atom is </w:t>
-      </w:r>
-      <w:r>
-        <w:rPr>
-          <w:rFonts w:ascii="Times New Roman" w:hAnsi="Times New Roman" w:cs="Times New Roman"/>
-          <w:b/>
-          <w:sz w:val="24"/>
-          <w:szCs w:val="24"/>
-        </w:rPr>
-        <w:t>a unit</w:t>
-      </w:r>
-      <w:r>
-        <w:rPr>
-          <w:rFonts w:ascii="Times New Roman" w:hAnsi="Times New Roman" w:cs="Times New Roman"/>
-          <w:b/>
-          <w:sz w:val="24"/>
-          <w:szCs w:val="24"/>
-        </w:rPr>
-        <w:t xml:space="preserve">, and the weight of the environmental atom is the </w:t>
-      </w:r>
-      <w:r>
-        <w:rPr>
-          <w:rFonts w:ascii="Times New Roman" w:hAnsi="Times New Roman" w:cs="Times New Roman"/>
-          <w:b/>
-          <w:sz w:val="24"/>
-          <w:szCs w:val="24"/>
-        </w:rPr>
-        <w:t xml:space="preserve">normalized </w:t>
-      </w:r>
-      <w:r>
-        <w:rPr>
-          <w:rFonts w:ascii="Times New Roman" w:hAnsi="Times New Roman" w:cs="Times New Roman"/>
-          <w:b/>
-          <w:sz w:val="24"/>
-          <w:szCs w:val="24"/>
-        </w:rPr>
-        <w:t>reciprocal distance (or inversed distance) between the central atom and the environment atom</w:t>
+        <w:ind w:left="0" w:firstLine="426"/>
+        <w:rPr>
+          <w:rFonts w:ascii="Times New Roman" w:hAnsi="Times New Roman" w:cs="Times New Roman"/>
+          <w:sz w:val="24"/>
+          <w:szCs w:val="24"/>
+        </w:rPr>
+      </w:pPr>
+      <w:r>
+        <w:rPr>
+          <w:rFonts w:ascii="Times New Roman" w:hAnsi="Times New Roman" w:cs="Times New Roman"/>
+          <w:sz w:val="24"/>
+          <w:szCs w:val="24"/>
+        </w:rPr>
+        <w:t>The features of the CE atomic set are composed of the features of the center atom and its environment atoms. In this work the weight of the center atom is a unit, and the weight of the environment atoms is the normalized reciprocal distances (or inversed distances) between the center atom and the environment atom</w:t>
       </w:r>
       <w:r>
         <w:rPr>
           <w:rFonts w:ascii="Times New Roman" w:hAnsi="Times New Roman" w:cs="Times New Roman" w:hint="eastAsia"/>
-          <w:b/>
           <w:sz w:val="24"/>
           <w:szCs w:val="24"/>
         </w:rPr>
@@ -240,7 +171,6 @@
       <w:r>
         <w:rPr>
           <w:rFonts w:ascii="Times New Roman" w:hAnsi="Times New Roman" w:cs="Times New Roman"/>
-          <w:b/>
           <w:sz w:val="24"/>
           <w:szCs w:val="24"/>
         </w:rPr>
@@ -254,17 +184,19 @@
           <w:ilvl w:val="0"/>
           <w:numId w:val="1"/>
         </w:numPr>
-        <w:rPr>
-          <w:rFonts w:ascii="Times New Roman" w:hAnsi="Times New Roman" w:cs="Times New Roman"/>
-          <w:b/>
-          <w:sz w:val="24"/>
-          <w:szCs w:val="24"/>
-        </w:rPr>
-      </w:pPr>
-      <w:r>
-        <w:rPr>
-          <w:rFonts w:ascii="Times New Roman" w:hAnsi="Times New Roman" w:cs="Times New Roman"/>
-          <w:b/>
+        <w:tabs>
+          <w:tab w:val="left" w:pos="709"/>
+        </w:tabs>
+        <w:ind w:left="0" w:firstLine="426"/>
+        <w:rPr>
+          <w:rFonts w:ascii="Times New Roman" w:hAnsi="Times New Roman" w:cs="Times New Roman"/>
+          <w:sz w:val="24"/>
+          <w:szCs w:val="24"/>
+        </w:rPr>
+      </w:pPr>
+      <w:r>
+        <w:rPr>
+          <w:rFonts w:ascii="Times New Roman" w:hAnsi="Times New Roman" w:cs="Times New Roman"/>
           <w:sz w:val="24"/>
           <w:szCs w:val="24"/>
         </w:rPr>
@@ -274,40 +206,20 @@
     <w:p>
       <w:pPr>
         <w:pStyle w:val="a7"/>
-        <w:ind w:left="786"/>
-        <w:rPr>
-          <w:rFonts w:ascii="Times New Roman" w:hAnsi="Times New Roman" w:cs="Times New Roman"/>
-          <w:b/>
-          <w:sz w:val="24"/>
-          <w:szCs w:val="24"/>
-        </w:rPr>
-      </w:pPr>
-      <w:r>
-        <w:rPr>
-          <w:rFonts w:ascii="Times New Roman" w:hAnsi="Times New Roman" w:cs="Times New Roman"/>
-          <w:b/>
-          <w:sz w:val="24"/>
-          <w:szCs w:val="24"/>
-        </w:rPr>
-        <w:t xml:space="preserve">The given elementary property of the center atom is normally used directly as the feature of that center atom as a scalar (weight is 1). The feature of the environment atoms is a compound property feature assembled using the linear summation of a given elementary property for all the environment atoms where </w:t>
-      </w:r>
-      <w:r>
-        <w:rPr>
-          <w:rFonts w:ascii="Times New Roman" w:hAnsi="Times New Roman" w:cs="Times New Roman"/>
-          <w:b/>
-          <w:sz w:val="24"/>
-          <w:szCs w:val="24"/>
-        </w:rPr>
-        <w:t xml:space="preserve">the weight of </w:t>
-      </w:r>
-      <w:r>
-        <w:rPr>
-          <w:rFonts w:ascii="Times New Roman" w:hAnsi="Times New Roman" w:cs="Times New Roman"/>
-          <w:b/>
-          <w:sz w:val="24"/>
-          <w:szCs w:val="24"/>
-        </w:rPr>
-        <w:t>each term is calculated in step (3).</w:t>
+        <w:ind w:left="0" w:firstLine="426"/>
+        <w:rPr>
+          <w:rFonts w:ascii="Times New Roman" w:hAnsi="Times New Roman" w:cs="Times New Roman"/>
+          <w:sz w:val="24"/>
+          <w:szCs w:val="24"/>
+        </w:rPr>
+      </w:pPr>
+      <w:r>
+        <w:rPr>
+          <w:rFonts w:ascii="Times New Roman" w:hAnsi="Times New Roman" w:cs="Times New Roman"/>
+          <w:sz w:val="24"/>
+          <w:szCs w:val="24"/>
+        </w:rPr>
+        <w:t>The given elementary property of the center atom is normally used directly as the feature of that center atom as a scalar (weight is 1). The feature of the environment atoms is a compound property feature assembled using the linear summation of a given elementary property over all environment atoms where the weight of each atom is calculated in step (3).</w:t>
       </w:r>
     </w:p>
     <w:p>
@@ -317,17 +229,19 @@
           <w:ilvl w:val="0"/>
           <w:numId w:val="1"/>
         </w:numPr>
-        <w:rPr>
-          <w:rFonts w:ascii="Times New Roman" w:hAnsi="Times New Roman" w:cs="Times New Roman"/>
-          <w:b/>
-          <w:sz w:val="24"/>
-          <w:szCs w:val="24"/>
-        </w:rPr>
-      </w:pPr>
-      <w:r>
-        <w:rPr>
-          <w:rFonts w:ascii="Times New Roman" w:hAnsi="Times New Roman" w:cs="Times New Roman"/>
-          <w:b/>
+        <w:tabs>
+          <w:tab w:val="left" w:pos="709"/>
+        </w:tabs>
+        <w:ind w:left="0" w:firstLine="426"/>
+        <w:rPr>
+          <w:rFonts w:ascii="Times New Roman" w:hAnsi="Times New Roman" w:cs="Times New Roman"/>
+          <w:sz w:val="24"/>
+          <w:szCs w:val="24"/>
+        </w:rPr>
+      </w:pPr>
+      <w:r>
+        <w:rPr>
+          <w:rFonts w:ascii="Times New Roman" w:hAnsi="Times New Roman" w:cs="Times New Roman"/>
           <w:sz w:val="24"/>
           <w:szCs w:val="24"/>
         </w:rPr>
@@ -336,7 +250,6 @@
       <w:r>
         <w:rPr>
           <w:rFonts w:ascii="Times New Roman" w:hAnsi="Times New Roman" w:cs="Times New Roman" w:hint="eastAsia"/>
-          <w:b/>
           <w:sz w:val="24"/>
           <w:szCs w:val="24"/>
         </w:rPr>
@@ -345,7 +258,6 @@
       <w:r>
         <w:rPr>
           <w:rFonts w:ascii="Times New Roman" w:hAnsi="Times New Roman" w:cs="Times New Roman"/>
-          <w:b/>
           <w:sz w:val="24"/>
           <w:szCs w:val="24"/>
         </w:rPr>
@@ -355,18 +267,19 @@
     <w:p>
       <w:pPr>
         <w:pStyle w:val="a7"/>
-        <w:ind w:left="786"/>
-        <w:rPr>
-          <w:rFonts w:ascii="Times New Roman" w:hAnsi="Times New Roman" w:cs="Times New Roman"/>
-          <w:b/>
-          <w:sz w:val="24"/>
-          <w:szCs w:val="24"/>
-        </w:rPr>
-      </w:pPr>
-      <w:r>
-        <w:rPr>
-          <w:rFonts w:ascii="Times New Roman" w:hAnsi="Times New Roman" w:cs="Times New Roman"/>
-          <w:b/>
+        <w:tabs>
+          <w:tab w:val="left" w:pos="709"/>
+        </w:tabs>
+        <w:ind w:left="0" w:firstLine="426"/>
+        <w:rPr>
+          <w:rFonts w:ascii="Times New Roman" w:hAnsi="Times New Roman" w:cs="Times New Roman"/>
+          <w:sz w:val="24"/>
+          <w:szCs w:val="24"/>
+        </w:rPr>
+      </w:pPr>
+      <w:r>
+        <w:rPr>
+          <w:rFonts w:ascii="Times New Roman" w:hAnsi="Times New Roman" w:cs="Times New Roman"/>
           <w:sz w:val="24"/>
           <w:szCs w:val="24"/>
         </w:rPr>
@@ -375,7 +288,6 @@
       <w:r>
         <w:rPr>
           <w:rFonts w:ascii="Times New Roman" w:eastAsia="宋体" w:hAnsi="Times New Roman" w:cs="Times New Roman"/>
-          <w:b/>
           <w:sz w:val="24"/>
           <w:szCs w:val="21"/>
           <w:shd w:val="clear" w:color="auto" w:fill="FFFFFF"/>
@@ -390,17 +302,19 @@
           <w:ilvl w:val="0"/>
           <w:numId w:val="1"/>
         </w:numPr>
-        <w:rPr>
-          <w:rFonts w:ascii="Times New Roman" w:hAnsi="Times New Roman" w:cs="Times New Roman"/>
-          <w:b/>
-          <w:sz w:val="24"/>
-          <w:szCs w:val="24"/>
-        </w:rPr>
-      </w:pPr>
-      <w:r>
-        <w:rPr>
-          <w:rFonts w:ascii="Times New Roman" w:hAnsi="Times New Roman" w:cs="Times New Roman"/>
-          <w:b/>
+        <w:tabs>
+          <w:tab w:val="left" w:pos="709"/>
+        </w:tabs>
+        <w:ind w:left="0" w:firstLine="426"/>
+        <w:rPr>
+          <w:rFonts w:ascii="Times New Roman" w:hAnsi="Times New Roman" w:cs="Times New Roman"/>
+          <w:sz w:val="24"/>
+          <w:szCs w:val="24"/>
+        </w:rPr>
+      </w:pPr>
+      <w:r>
+        <w:rPr>
+          <w:rFonts w:ascii="Times New Roman" w:hAnsi="Times New Roman" w:cs="Times New Roman"/>
           <w:sz w:val="24"/>
           <w:szCs w:val="24"/>
         </w:rPr>
@@ -410,17 +324,19 @@
     <w:p>
       <w:pPr>
         <w:pStyle w:val="a7"/>
-        <w:ind w:left="786"/>
-        <w:rPr>
-          <w:rFonts w:ascii="Times New Roman" w:hAnsi="Times New Roman" w:cs="Times New Roman"/>
-          <w:sz w:val="24"/>
-          <w:szCs w:val="24"/>
-        </w:rPr>
-      </w:pPr>
-      <w:r>
-        <w:rPr>
-          <w:rFonts w:ascii="Times New Roman" w:hAnsi="Times New Roman" w:cs="Times New Roman"/>
-          <w:b/>
+        <w:tabs>
+          <w:tab w:val="left" w:pos="426"/>
+        </w:tabs>
+        <w:ind w:left="0" w:firstLine="426"/>
+        <w:rPr>
+          <w:rFonts w:ascii="Times New Roman" w:hAnsi="Times New Roman" w:cs="Times New Roman"/>
+          <w:sz w:val="24"/>
+          <w:szCs w:val="24"/>
+        </w:rPr>
+      </w:pPr>
+      <w:r>
+        <w:rPr>
+          <w:rFonts w:ascii="Times New Roman" w:hAnsi="Times New Roman" w:cs="Times New Roman"/>
           <w:sz w:val="24"/>
           <w:szCs w:val="24"/>
         </w:rPr>
@@ -429,10 +345,15 @@
     </w:p>
     <w:p>
       <w:pPr>
+        <w:pStyle w:val="a7"/>
+        <w:tabs>
+          <w:tab w:val="left" w:pos="426"/>
+        </w:tabs>
+        <w:ind w:left="0" w:firstLine="426"/>
         <w:jc w:val="center"/>
       </w:pPr>
       <w:r>
-        <w:object w:dxaOrig="7140" w:dyaOrig="13980" w14:anchorId="4EDA109D">
+        <w:object w:dxaOrig="7140" w:dyaOrig="13980" w14:anchorId="68A17B59">
           <v:shapetype id="_x0000_t75" coordsize="21600,21600" o:spt="75" o:preferrelative="t" path="m@4@5l@4@11@9@11@9@5xe" filled="f" stroked="f">
             <v:stroke joinstyle="miter"/>
             <v:formulas>
@@ -452,30 +373,27 @@
             <v:path o:extrusionok="f" gradientshapeok="t" o:connecttype="rect"/>
             <o:lock v:ext="edit" aspectratio="t"/>
           </v:shapetype>
-          <v:shape id="_x0000_i1025" type="#_x0000_t75" style="width:214.5pt;height:420pt" o:ole="">
+          <v:shape id="_x0000_i1032" type="#_x0000_t75" style="width:208pt;height:409pt" o:ole="">
             <v:imagedata r:id="rId7" o:title=""/>
           </v:shape>
-          <o:OLEObject Type="Embed" ProgID="Visio.Drawing.15" ShapeID="_x0000_i1025" DrawAspect="Content" ObjectID="_1742678946" r:id="rId8"/>
+          <o:OLEObject Type="Embed" ProgID="Visio.Drawing.15" ShapeID="_x0000_i1032" DrawAspect="Content" ObjectID="_1742713883" r:id="rId8"/>
         </w:object>
-      </w:r>
-    </w:p>
-    <w:p>
-      <w:pPr>
-        <w:jc w:val="center"/>
-      </w:pPr>
-      <w:r>
-        <w:rPr>
-          <w:rFonts w:ascii="Times New Roman" w:hAnsi="Times New Roman" w:cs="Times New Roman"/>
-        </w:rPr>
-        <w:t>Flow chart of Center-Environmen</w:t>
       </w:r>
       <w:bookmarkStart w:id="0" w:name="_GoBack"/>
       <w:bookmarkEnd w:id="0"/>
-      <w:r>
-        <w:rPr>
-          <w:rFonts w:ascii="Times New Roman" w:hAnsi="Times New Roman" w:cs="Times New Roman"/>
-        </w:rPr>
-        <w:t>t feature construction.</w:t>
+    </w:p>
+    <w:p>
+      <w:pPr>
+        <w:jc w:val="center"/>
+      </w:pPr>
+      <w:r>
+        <w:rPr>
+          <w:rFonts w:ascii="Times New Roman" w:hAnsi="Times New Roman" w:cs="Times New Roman"/>
+          <w:bCs/>
+          <w:sz w:val="24"/>
+          <w:szCs w:val="24"/>
+        </w:rPr>
+        <w:t>Flow chart of Center-Environment feature construction.</w:t>
       </w:r>
     </w:p>
     <w:sectPr>
@@ -1017,7 +935,7 @@
   <w:style w:type="paragraph" w:default="1" w:styleId="a">
     <w:name w:val="Normal"/>
     <w:qFormat/>
-    <w:rsid w:val="00E713A6"/>
+    <w:rsid w:val="00CD7EC2"/>
     <w:pPr>
       <w:widowControl w:val="0"/>
       <w:jc w:val="both"/>

</xml_diff>